<commit_message>
Major refinements to interfaces, a few tweaks to the proposal
</commit_message>
<xml_diff>
--- a/Proposal.docx
+++ b/Proposal.docx
@@ -878,7 +878,28 @@
           <w:sz w:val="24"/>
           <w:szCs w:val="24"/>
         </w:rPr>
-        <w:t>Identify and permit deletion of duplicate files found in a given folder</w:t>
+        <w:t>Identify and permit deletion of duplicate</w:t>
+      </w:r>
+      <w:r>
+        <w:rPr>
+          <w:sz w:val="24"/>
+          <w:szCs w:val="24"/>
+        </w:rPr>
+        <w:t>d</w:t>
+      </w:r>
+      <w:r>
+        <w:rPr>
+          <w:sz w:val="24"/>
+          <w:szCs w:val="24"/>
+        </w:rPr>
+        <w:t xml:space="preserve"> files found in a given folder</w:t>
+      </w:r>
+      <w:r>
+        <w:rPr>
+          <w:sz w:val="24"/>
+          <w:szCs w:val="24"/>
+        </w:rPr>
+        <w:t>.</w:t>
       </w:r>
     </w:p>
     <w:p>
@@ -938,7 +959,21 @@
           <w:sz w:val="24"/>
           <w:szCs w:val="24"/>
         </w:rPr>
-        <w:t xml:space="preserve">(source) </w:t>
+        <w:t>(</w:t>
+      </w:r>
+      <w:r>
+        <w:rPr>
+          <w:sz w:val="24"/>
+          <w:szCs w:val="24"/>
+        </w:rPr>
+        <w:t>reference</w:t>
+      </w:r>
+      <w:r>
+        <w:rPr>
+          <w:sz w:val="24"/>
+          <w:szCs w:val="24"/>
+        </w:rPr>
+        <w:t xml:space="preserve">) </w:t>
       </w:r>
       <w:r>
         <w:rPr>
@@ -977,28 +1012,7 @@
           <w:sz w:val="24"/>
           <w:szCs w:val="24"/>
         </w:rPr>
-        <w:t xml:space="preserve"> </w:t>
-      </w:r>
-      <w:r>
-        <w:rPr>
-          <w:sz w:val="24"/>
-          <w:szCs w:val="24"/>
-        </w:rPr>
-        <w:t xml:space="preserve">up </w:t>
-      </w:r>
-      <w:r>
-        <w:rPr>
-          <w:sz w:val="24"/>
-          <w:szCs w:val="24"/>
-        </w:rPr>
-        <w:t>for consideration</w:t>
-      </w:r>
-      <w:r>
-        <w:rPr>
-          <w:sz w:val="24"/>
-          <w:szCs w:val="24"/>
-        </w:rPr>
-        <w:t xml:space="preserve"> (given time)</w:t>
+        <w:t>, time permitting</w:t>
       </w:r>
       <w:r>
         <w:rPr>
@@ -1059,14 +1073,14 @@
           <w:sz w:val="24"/>
           <w:szCs w:val="24"/>
         </w:rPr>
-        <w:t>within</w:t>
-      </w:r>
-      <w:r>
-        <w:rPr>
-          <w:sz w:val="24"/>
-          <w:szCs w:val="24"/>
-        </w:rPr>
-        <w:t xml:space="preserve"> two folders and copy those that are missing or </w:t>
+        <w:t>in a target folder with those in a reference folder</w:t>
+      </w:r>
+      <w:r>
+        <w:rPr>
+          <w:sz w:val="24"/>
+          <w:szCs w:val="24"/>
+        </w:rPr>
+        <w:t xml:space="preserve"> and copy those that are missing or </w:t>
       </w:r>
       <w:r>
         <w:rPr>
@@ -1080,14 +1094,7 @@
           <w:sz w:val="24"/>
           <w:szCs w:val="24"/>
         </w:rPr>
-        <w:t xml:space="preserve"> from one to the other (fold</w:t>
-      </w:r>
-      <w:r>
-        <w:rPr>
-          <w:sz w:val="24"/>
-          <w:szCs w:val="24"/>
-        </w:rPr>
-        <w:t>er sync)</w:t>
+        <w:t xml:space="preserve"> from the reference folder to the target folder.</w:t>
       </w:r>
     </w:p>
     <w:p>
@@ -1470,18 +1477,16 @@
           <w:sz w:val="24"/>
           <w:szCs w:val="24"/>
         </w:rPr>
-        <w:t>monitor layout,  l</w:t>
-      </w:r>
-      <w:r>
-        <w:rPr>
-          <w:rFonts w:eastAsia="ArialMT" w:cs="ArialMT"/>
-          <w:sz w:val="24"/>
-          <w:szCs w:val="24"/>
-        </w:rPr>
-        <w:t>ast scanned source and target folders</w:t>
-      </w:r>
-      <w:bookmarkStart w:id="0" w:name="_GoBack"/>
-      <w:bookmarkEnd w:id="0"/>
+        <w:t>monitor layout, most recently scanned reference</w:t>
+      </w:r>
+      <w:r>
+        <w:rPr>
+          <w:rFonts w:eastAsia="ArialMT" w:cs="ArialMT"/>
+          <w:sz w:val="24"/>
+          <w:szCs w:val="24"/>
+        </w:rPr>
+        <w:t xml:space="preserve"> and target folders</w:t>
+      </w:r>
     </w:p>
     <w:p>
       <w:pPr>
@@ -1514,7 +1519,15 @@
           <w:sz w:val="24"/>
           <w:szCs w:val="24"/>
         </w:rPr>
-        <w:t xml:space="preserve">xportable </w:t>
+        <w:t>xport</w:t>
+      </w:r>
+      <w:r>
+        <w:rPr>
+          <w:rFonts w:eastAsia="ArialMT" w:cs="ArialMT"/>
+          <w:sz w:val="24"/>
+          <w:szCs w:val="24"/>
+        </w:rPr>
+        <w:t xml:space="preserve"> </w:t>
       </w:r>
       <w:r>
         <w:rPr>
@@ -1614,39 +1627,39 @@
           <w:sz w:val="24"/>
           <w:szCs w:val="24"/>
         </w:rPr>
-        <w:t>UI preferences saved/loaded automatically at program startup/shutdown via seri</w:t>
-      </w:r>
-      <w:r>
-        <w:rPr>
-          <w:rFonts w:eastAsia="ArialMT" w:cs="ArialMT"/>
-          <w:sz w:val="24"/>
-          <w:szCs w:val="24"/>
-        </w:rPr>
-        <w:t xml:space="preserve">alization/deserialization of a </w:t>
-      </w:r>
-      <w:r>
-        <w:rPr>
-          <w:rFonts w:eastAsia="ArialMT" w:cs="ArialMT"/>
-          <w:sz w:val="24"/>
-          <w:szCs w:val="24"/>
-        </w:rPr>
-        <w:t xml:space="preserve">data class </w:t>
-      </w:r>
-      <w:r>
-        <w:rPr>
-          <w:rFonts w:eastAsia="ArialMT" w:cs="ArialMT"/>
-          <w:sz w:val="24"/>
-          <w:szCs w:val="24"/>
-        </w:rPr>
-        <w:t xml:space="preserve">made </w:t>
-      </w:r>
-      <w:r>
-        <w:rPr>
-          <w:rFonts w:eastAsia="ArialMT" w:cs="ArialMT"/>
-          <w:sz w:val="24"/>
-          <w:szCs w:val="24"/>
-        </w:rPr>
-        <w:t xml:space="preserve">for this purpose.  Data file will be save in </w:t>
+        <w:t>UI preferences saved/loaded automaticall</w:t>
+      </w:r>
+      <w:r>
+        <w:rPr>
+          <w:rFonts w:eastAsia="ArialMT" w:cs="ArialMT"/>
+          <w:sz w:val="24"/>
+          <w:szCs w:val="24"/>
+        </w:rPr>
+        <w:t>y at program startup/shutdown</w:t>
+      </w:r>
+      <w:r>
+        <w:rPr>
+          <w:rFonts w:eastAsia="ArialMT" w:cs="ArialMT"/>
+          <w:sz w:val="24"/>
+          <w:szCs w:val="24"/>
+        </w:rPr>
+        <w:t>.  Data file will be save</w:t>
+      </w:r>
+      <w:r>
+        <w:rPr>
+          <w:rFonts w:eastAsia="ArialMT" w:cs="ArialMT"/>
+          <w:sz w:val="24"/>
+          <w:szCs w:val="24"/>
+        </w:rPr>
+        <w:t>d</w:t>
+      </w:r>
+      <w:r>
+        <w:rPr>
+          <w:rFonts w:eastAsia="ArialMT" w:cs="ArialMT"/>
+          <w:sz w:val="24"/>
+          <w:szCs w:val="24"/>
+        </w:rPr>
+        <w:t xml:space="preserve"> in </w:t>
       </w:r>
       <w:r>
         <w:rPr>
@@ -1670,8 +1683,42 @@
           <w:sz w:val="24"/>
           <w:szCs w:val="24"/>
         </w:rPr>
-        <w:t>ecific application data folder with support for Windows, Linux, and Mac operating systems.</w:t>
-      </w:r>
+        <w:t>ecif</w:t>
+      </w:r>
+      <w:r>
+        <w:rPr>
+          <w:rFonts w:eastAsia="ArialMT" w:cs="ArialMT"/>
+          <w:sz w:val="24"/>
+          <w:szCs w:val="24"/>
+        </w:rPr>
+        <w:t>ic application data folder (</w:t>
+      </w:r>
+      <w:r>
+        <w:rPr>
+          <w:rFonts w:eastAsia="ArialMT" w:cs="ArialMT"/>
+          <w:sz w:val="24"/>
+          <w:szCs w:val="24"/>
+        </w:rPr>
+        <w:t>support for Windows, Linux, and Mac operating systems</w:t>
+      </w:r>
+      <w:r>
+        <w:rPr>
+          <w:rFonts w:eastAsia="ArialMT" w:cs="ArialMT"/>
+          <w:sz w:val="24"/>
+          <w:szCs w:val="24"/>
+        </w:rPr>
+        <w:t>)</w:t>
+      </w:r>
+      <w:r>
+        <w:rPr>
+          <w:rFonts w:eastAsia="ArialMT" w:cs="ArialMT"/>
+          <w:sz w:val="24"/>
+          <w:szCs w:val="24"/>
+        </w:rPr>
+        <w:t>.</w:t>
+      </w:r>
+      <w:bookmarkStart w:id="0" w:name="_GoBack"/>
+      <w:bookmarkEnd w:id="0"/>
     </w:p>
     <w:sectPr>
       <w:headerReference w:type="default" r:id="rId10"/>
@@ -1848,7 +1895,7 @@
                                   <w:rPr>
                                     <w:noProof/>
                                   </w:rPr>
-                                  <w:t>2</w:t>
+                                  <w:t>1</w:t>
                                 </w:r>
                                 <w:r>
                                   <w:rPr>
@@ -1971,7 +2018,7 @@
                             <w:rPr>
                               <w:noProof/>
                             </w:rPr>
-                            <w:t>2</w:t>
+                            <w:t>1</w:t>
                           </w:r>
                           <w:r>
                             <w:rPr>
@@ -4767,7 +4814,7 @@
 </file>
 
 <file path=customXml/itemProps3.xml><?xml version="1.0" encoding="utf-8"?>
-<ds:datastoreItem xmlns:ds="http://schemas.openxmlformats.org/officeDocument/2006/customXml" ds:itemID="{C441502F-7CD8-4209-A453-F5CDE28DFBBC}">
+<ds:datastoreItem xmlns:ds="http://schemas.openxmlformats.org/officeDocument/2006/customXml" ds:itemID="{0074739F-3626-4F0C-87E0-5BE71F2DBD12}">
   <ds:schemaRefs>
     <ds:schemaRef ds:uri="http://schemas.openxmlformats.org/officeDocument/2006/bibliography"/>
   </ds:schemaRefs>

</xml_diff>

<commit_message>
Comments for business logic section added to state-of-the-project docx file, exposure of abstract FileManager class, minor edit to Proposal.docx text (took out a superfluous comment of mine about native functions that wasn't needed)
</commit_message>
<xml_diff>
--- a/Proposal.docx
+++ b/Proposal.docx
@@ -1241,30 +1241,17 @@
           <w:sz w:val="24"/>
           <w:szCs w:val="24"/>
         </w:rPr>
-        <w:t>sers frequently surpass the 256 char limit.</w:t>
-      </w:r>
-      <w:r>
-        <w:rPr>
-          <w:sz w:val="24"/>
-          <w:szCs w:val="24"/>
-        </w:rPr>
-        <w:t xml:space="preserve">  We will need to ensure the underlying copy mechanism is not </w:t>
-      </w:r>
-      <w:r>
-        <w:rPr>
-          <w:i/>
-          <w:sz w:val="24"/>
-          <w:szCs w:val="24"/>
-        </w:rPr>
-        <w:t>too</w:t>
-      </w:r>
-      <w:r>
-        <w:rPr>
-          <w:sz w:val="24"/>
-          <w:szCs w:val="24"/>
-        </w:rPr>
-        <w:t xml:space="preserve"> native.</w:t>
-      </w:r>
+        <w:t>sers frequently surpass the 256 char limit</w:t>
+      </w:r>
+      <w:r>
+        <w:rPr>
+          <w:sz w:val="24"/>
+          <w:szCs w:val="24"/>
+        </w:rPr>
+        <w:t>.</w:t>
+      </w:r>
+      <w:bookmarkStart w:id="0" w:name="_GoBack"/>
+      <w:bookmarkEnd w:id="0"/>
     </w:p>
     <w:p>
       <w:pPr>
@@ -1717,8 +1704,6 @@
         </w:rPr>
         <w:t>.</w:t>
       </w:r>
-      <w:bookmarkStart w:id="0" w:name="_GoBack"/>
-      <w:bookmarkEnd w:id="0"/>
     </w:p>
     <w:sectPr>
       <w:headerReference w:type="default" r:id="rId10"/>
@@ -4814,7 +4799,7 @@
 </file>
 
 <file path=customXml/itemProps3.xml><?xml version="1.0" encoding="utf-8"?>
-<ds:datastoreItem xmlns:ds="http://schemas.openxmlformats.org/officeDocument/2006/customXml" ds:itemID="{0074739F-3626-4F0C-87E0-5BE71F2DBD12}">
+<ds:datastoreItem xmlns:ds="http://schemas.openxmlformats.org/officeDocument/2006/customXml" ds:itemID="{59E45C35-E086-4391-8229-61B85C677C7A}">
   <ds:schemaRefs>
     <ds:schemaRef ds:uri="http://schemas.openxmlformats.org/officeDocument/2006/bibliography"/>
   </ds:schemaRefs>

</xml_diff>